<commit_message>
Edited grammar in Normalization Report
</commit_message>
<xml_diff>
--- a/Nomalization Report.docx
+++ b/Nomalization Report.docx
@@ -294,7 +294,13 @@
     </w:p>
     <w:p>
       <w:r>
-        <w:t xml:space="preserve">We created a test set of orders and filled in the appropriate information into the table and had it </w:t>
+        <w:t xml:space="preserve">We created a test set of </w:t>
+      </w:r>
+      <w:r>
+        <w:t>order data</w:t>
+      </w:r>
+      <w:r>
+        <w:t xml:space="preserve"> and filled in the appropriate information into the table and had it </w:t>
       </w:r>
       <w:proofErr w:type="gramStart"/>
       <w:r>
@@ -311,6 +317,7 @@
         <w:t xml:space="preserve"> table. </w:t>
       </w:r>
     </w:p>
+    <w:p/>
     <w:p>
       <w:r>
         <w:t>Payment Table</w:t>
@@ -353,16 +360,18 @@
                 <w:kern w:val="0"/>
                 <w:sz w:val="22"/>
                 <w:szCs w:val="22"/>
-                <w:lang w:eastAsia="en-CA"/>
-                <w14:ligatures w14:val="none"/>
-              </w:rPr>
-            </w:pPr>
-            <w:r>
-              <w:rPr>
-                <w:rFonts w:ascii="Aptos Narrow" w:eastAsia="Times New Roman" w:hAnsi="Aptos Narrow" w:cs="Times New Roman"/>
-                <w:kern w:val="0"/>
-                <w:sz w:val="22"/>
-                <w:szCs w:val="22"/>
+                <w:u w:val="single"/>
+                <w:lang w:eastAsia="en-CA"/>
+                <w14:ligatures w14:val="none"/>
+              </w:rPr>
+            </w:pPr>
+            <w:r>
+              <w:rPr>
+                <w:rFonts w:ascii="Aptos Narrow" w:eastAsia="Times New Roman" w:hAnsi="Aptos Narrow" w:cs="Times New Roman"/>
+                <w:kern w:val="0"/>
+                <w:sz w:val="22"/>
+                <w:szCs w:val="22"/>
+                <w:u w:val="single"/>
                 <w:lang w:eastAsia="en-CA"/>
                 <w14:ligatures w14:val="none"/>
               </w:rPr>
@@ -1697,17 +1706,6 @@
                 <w14:ligatures w14:val="none"/>
               </w:rPr>
             </w:pPr>
-            <w:r>
-              <w:rPr>
-                <w:rFonts w:ascii="Aptos Narrow" w:eastAsia="Times New Roman" w:hAnsi="Aptos Narrow" w:cs="Times New Roman"/>
-                <w:kern w:val="0"/>
-                <w:sz w:val="22"/>
-                <w:szCs w:val="22"/>
-                <w:lang w:eastAsia="en-CA"/>
-                <w14:ligatures w14:val="none"/>
-              </w:rPr>
-              <w:t xml:space="preserve"> </w:t>
-            </w:r>
             <w:proofErr w:type="spellStart"/>
             <w:r>
               <w:rPr>
@@ -5772,7 +5770,28 @@
         <w:t xml:space="preserve"> into 4 different tables. </w:t>
       </w:r>
       <w:r>
-        <w:t>We removed customer, game, and store information from the payment table because they are partial dependencies and do not depend on the payment primary key. The payment table handles all the information regarding the order. It is mainly comprised of foreign keys to cut down on redundant data. The second table that was made is the customer table which contains all the customer information. The third table is game table which stores all the information regarding the games the customers are looking to buy. The fourth and final table is the store table which contains the information about what store they are buying from.</w:t>
+        <w:t xml:space="preserve">We removed customer, game, and store information from the </w:t>
+      </w:r>
+      <w:r>
+        <w:t>P</w:t>
+      </w:r>
+      <w:r>
+        <w:t>ayment table because they are partial dependencies and do not depend on the payment primary key</w:t>
+      </w:r>
+      <w:r>
+        <w:t xml:space="preserve">, </w:t>
+      </w:r>
+      <w:r>
+        <w:t>payment ID</w:t>
+      </w:r>
+      <w:r>
+        <w:t xml:space="preserve">. The payment table handles all the information regarding the order. It is mainly comprised of foreign keys to cut down on redundant data. The second table that was made is the customer table which contains all the customer information. The third table </w:t>
+      </w:r>
+      <w:r>
+        <w:t>that was created is the</w:t>
+      </w:r>
+      <w:r>
+        <w:t xml:space="preserve"> game table which stores all the information regarding the games the customers are looking to buy. The fourth and final table is the store table which contains the information about what store they are buying from.</w:t>
       </w:r>
     </w:p>
     <w:p>
@@ -5817,16 +5836,18 @@
                 <w:kern w:val="0"/>
                 <w:sz w:val="22"/>
                 <w:szCs w:val="22"/>
-                <w:lang w:eastAsia="en-CA"/>
-                <w14:ligatures w14:val="none"/>
-              </w:rPr>
-            </w:pPr>
-            <w:r>
-              <w:rPr>
-                <w:rFonts w:ascii="Aptos Narrow" w:eastAsia="Times New Roman" w:hAnsi="Aptos Narrow" w:cs="Times New Roman"/>
-                <w:kern w:val="0"/>
-                <w:sz w:val="22"/>
-                <w:szCs w:val="22"/>
+                <w:u w:val="single"/>
+                <w:lang w:eastAsia="en-CA"/>
+                <w14:ligatures w14:val="none"/>
+              </w:rPr>
+            </w:pPr>
+            <w:r>
+              <w:rPr>
+                <w:rFonts w:ascii="Aptos Narrow" w:eastAsia="Times New Roman" w:hAnsi="Aptos Narrow" w:cs="Times New Roman"/>
+                <w:kern w:val="0"/>
+                <w:sz w:val="22"/>
+                <w:szCs w:val="22"/>
+                <w:u w:val="single"/>
                 <w:lang w:eastAsia="en-CA"/>
                 <w14:ligatures w14:val="none"/>
               </w:rPr>
@@ -7582,8 +7603,7 @@
         <w:gridCol w:w="1419"/>
         <w:gridCol w:w="1274"/>
         <w:gridCol w:w="1334"/>
-        <w:gridCol w:w="1779"/>
-        <w:gridCol w:w="147"/>
+        <w:gridCol w:w="1926"/>
         <w:gridCol w:w="1276"/>
       </w:tblGrid>
       <w:tr>
@@ -7606,6 +7626,7 @@
           <w:p>
             <w:pPr>
               <w:spacing w:after="0" w:line="240" w:lineRule="auto"/>
+              <w:jc w:val="both"/>
               <w:rPr>
                 <w:rFonts w:ascii="Aptos Narrow" w:eastAsia="Times New Roman" w:hAnsi="Aptos Narrow" w:cs="Times New Roman"/>
                 <w:kern w:val="0"/>
@@ -7644,6 +7665,7 @@
           <w:p>
             <w:pPr>
               <w:spacing w:after="0" w:line="240" w:lineRule="auto"/>
+              <w:jc w:val="both"/>
               <w:rPr>
                 <w:rFonts w:ascii="Aptos Narrow" w:eastAsia="Times New Roman" w:hAnsi="Aptos Narrow" w:cs="Times New Roman"/>
                 <w:kern w:val="0"/>
@@ -7682,6 +7704,7 @@
           <w:p>
             <w:pPr>
               <w:spacing w:after="0" w:line="240" w:lineRule="auto"/>
+              <w:jc w:val="both"/>
               <w:rPr>
                 <w:rFonts w:ascii="Aptos Narrow" w:eastAsia="Times New Roman" w:hAnsi="Aptos Narrow" w:cs="Times New Roman"/>
                 <w:kern w:val="0"/>
@@ -7720,6 +7743,7 @@
           <w:p>
             <w:pPr>
               <w:spacing w:after="0" w:line="240" w:lineRule="auto"/>
+              <w:jc w:val="both"/>
               <w:rPr>
                 <w:rFonts w:ascii="Aptos Narrow" w:eastAsia="Times New Roman" w:hAnsi="Aptos Narrow" w:cs="Times New Roman"/>
                 <w:kern w:val="0"/>
@@ -7745,7 +7769,6 @@
         <w:tc>
           <w:tcPr>
             <w:tcW w:w="1926" w:type="dxa"/>
-            <w:gridSpan w:val="2"/>
             <w:tcBorders>
               <w:top w:val="single" w:sz="4" w:space="0" w:color="auto"/>
               <w:left w:val="nil"/>
@@ -7759,6 +7782,7 @@
           <w:p>
             <w:pPr>
               <w:spacing w:after="0" w:line="240" w:lineRule="auto"/>
+              <w:jc w:val="both"/>
               <w:rPr>
                 <w:rFonts w:ascii="Aptos Narrow" w:eastAsia="Times New Roman" w:hAnsi="Aptos Narrow" w:cs="Times New Roman"/>
                 <w:kern w:val="0"/>
@@ -7797,6 +7821,7 @@
           <w:p>
             <w:pPr>
               <w:spacing w:after="0" w:line="240" w:lineRule="auto"/>
+              <w:jc w:val="both"/>
               <w:rPr>
                 <w:rFonts w:ascii="Aptos Narrow" w:eastAsia="Times New Roman" w:hAnsi="Aptos Narrow" w:cs="Times New Roman"/>
                 <w:kern w:val="0"/>
@@ -7840,6 +7865,7 @@
           <w:p>
             <w:pPr>
               <w:spacing w:after="0" w:line="240" w:lineRule="auto"/>
+              <w:jc w:val="both"/>
               <w:rPr>
                 <w:rFonts w:ascii="Aptos Narrow" w:eastAsia="Times New Roman" w:hAnsi="Aptos Narrow" w:cs="Times New Roman"/>
                 <w:kern w:val="0"/>
@@ -7878,6 +7904,7 @@
           <w:p>
             <w:pPr>
               <w:spacing w:after="0" w:line="240" w:lineRule="auto"/>
+              <w:jc w:val="both"/>
               <w:rPr>
                 <w:rFonts w:ascii="Aptos Narrow" w:eastAsia="Times New Roman" w:hAnsi="Aptos Narrow" w:cs="Times New Roman"/>
                 <w:kern w:val="0"/>
@@ -7916,6 +7943,7 @@
           <w:p>
             <w:pPr>
               <w:spacing w:after="0" w:line="240" w:lineRule="auto"/>
+              <w:jc w:val="both"/>
               <w:rPr>
                 <w:rFonts w:ascii="Aptos Narrow" w:eastAsia="Times New Roman" w:hAnsi="Aptos Narrow" w:cs="Times New Roman"/>
                 <w:kern w:val="0"/>
@@ -7954,6 +7982,7 @@
           <w:p>
             <w:pPr>
               <w:spacing w:after="0" w:line="240" w:lineRule="auto"/>
+              <w:jc w:val="both"/>
               <w:rPr>
                 <w:rFonts w:ascii="Aptos Narrow" w:eastAsia="Times New Roman" w:hAnsi="Aptos Narrow" w:cs="Times New Roman"/>
                 <w:kern w:val="0"/>
@@ -7978,20 +8007,21 @@
         </w:tc>
         <w:tc>
           <w:tcPr>
-            <w:tcW w:w="1779" w:type="dxa"/>
-            <w:tcBorders>
-              <w:top w:val="nil"/>
-              <w:left w:val="nil"/>
-              <w:bottom w:val="nil"/>
-              <w:right w:val="nil"/>
-            </w:tcBorders>
-            <w:noWrap/>
-            <w:vAlign w:val="bottom"/>
-            <w:hideMark/>
-          </w:tcPr>
-          <w:p>
-            <w:pPr>
-              <w:spacing w:after="0" w:line="240" w:lineRule="auto"/>
+            <w:tcW w:w="1926" w:type="dxa"/>
+            <w:tcBorders>
+              <w:top w:val="nil"/>
+              <w:left w:val="nil"/>
+              <w:bottom w:val="nil"/>
+              <w:right w:val="nil"/>
+            </w:tcBorders>
+            <w:noWrap/>
+            <w:vAlign w:val="bottom"/>
+            <w:hideMark/>
+          </w:tcPr>
+          <w:p>
+            <w:pPr>
+              <w:spacing w:after="0" w:line="240" w:lineRule="auto"/>
+              <w:jc w:val="both"/>
               <w:rPr>
                 <w:rFonts w:ascii="Aptos Narrow" w:eastAsia="Times New Roman" w:hAnsi="Aptos Narrow" w:cs="Times New Roman"/>
                 <w:kern w:val="0"/>
@@ -8020,8 +8050,7 @@
         </w:tc>
         <w:tc>
           <w:tcPr>
-            <w:tcW w:w="1423" w:type="dxa"/>
-            <w:gridSpan w:val="2"/>
+            <w:tcW w:w="1276" w:type="dxa"/>
             <w:tcBorders>
               <w:top w:val="nil"/>
               <w:left w:val="nil"/>
@@ -8035,6 +8064,7 @@
           <w:p>
             <w:pPr>
               <w:spacing w:after="0" w:line="240" w:lineRule="auto"/>
+              <w:jc w:val="both"/>
               <w:rPr>
                 <w:rFonts w:ascii="Aptos Narrow" w:eastAsia="Times New Roman" w:hAnsi="Aptos Narrow" w:cs="Times New Roman"/>
                 <w:kern w:val="0"/>
@@ -8078,6 +8108,7 @@
           <w:p>
             <w:pPr>
               <w:spacing w:after="0" w:line="240" w:lineRule="auto"/>
+              <w:jc w:val="both"/>
               <w:rPr>
                 <w:rFonts w:ascii="Aptos Narrow" w:eastAsia="Times New Roman" w:hAnsi="Aptos Narrow" w:cs="Times New Roman"/>
                 <w:kern w:val="0"/>
@@ -8116,6 +8147,7 @@
           <w:p>
             <w:pPr>
               <w:spacing w:after="0" w:line="240" w:lineRule="auto"/>
+              <w:jc w:val="both"/>
               <w:rPr>
                 <w:rFonts w:ascii="Aptos Narrow" w:eastAsia="Times New Roman" w:hAnsi="Aptos Narrow" w:cs="Times New Roman"/>
                 <w:kern w:val="0"/>
@@ -8154,6 +8186,7 @@
           <w:p>
             <w:pPr>
               <w:spacing w:after="0" w:line="240" w:lineRule="auto"/>
+              <w:jc w:val="both"/>
               <w:rPr>
                 <w:rFonts w:ascii="Aptos Narrow" w:eastAsia="Times New Roman" w:hAnsi="Aptos Narrow" w:cs="Times New Roman"/>
                 <w:kern w:val="0"/>
@@ -8192,6 +8225,7 @@
           <w:p>
             <w:pPr>
               <w:spacing w:after="0" w:line="240" w:lineRule="auto"/>
+              <w:jc w:val="both"/>
               <w:rPr>
                 <w:rFonts w:ascii="Aptos Narrow" w:eastAsia="Times New Roman" w:hAnsi="Aptos Narrow" w:cs="Times New Roman"/>
                 <w:kern w:val="0"/>
@@ -8217,7 +8251,6 @@
         <w:tc>
           <w:tcPr>
             <w:tcW w:w="1926" w:type="dxa"/>
-            <w:gridSpan w:val="2"/>
             <w:tcBorders>
               <w:top w:val="nil"/>
               <w:left w:val="nil"/>
@@ -8231,6 +8264,7 @@
           <w:p>
             <w:pPr>
               <w:spacing w:after="0" w:line="240" w:lineRule="auto"/>
+              <w:jc w:val="both"/>
               <w:rPr>
                 <w:rFonts w:ascii="Aptos Narrow" w:eastAsia="Times New Roman" w:hAnsi="Aptos Narrow" w:cs="Times New Roman"/>
                 <w:kern w:val="0"/>
@@ -8273,6 +8307,7 @@
           <w:p>
             <w:pPr>
               <w:spacing w:after="0" w:line="240" w:lineRule="auto"/>
+              <w:jc w:val="both"/>
               <w:rPr>
                 <w:rFonts w:ascii="Aptos Narrow" w:eastAsia="Times New Roman" w:hAnsi="Aptos Narrow" w:cs="Times New Roman"/>
                 <w:kern w:val="0"/>
@@ -8655,17 +8690,6 @@
                 <w14:ligatures w14:val="none"/>
               </w:rPr>
             </w:pPr>
-            <w:r>
-              <w:rPr>
-                <w:rFonts w:ascii="Aptos Narrow" w:eastAsia="Times New Roman" w:hAnsi="Aptos Narrow" w:cs="Times New Roman"/>
-                <w:kern w:val="0"/>
-                <w:sz w:val="22"/>
-                <w:szCs w:val="22"/>
-                <w:lang w:eastAsia="en-CA"/>
-                <w14:ligatures w14:val="none"/>
-              </w:rPr>
-              <w:t xml:space="preserve"> </w:t>
-            </w:r>
             <w:proofErr w:type="spellStart"/>
             <w:r>
               <w:rPr>
@@ -10305,13 +10329,25 @@
         <w:t xml:space="preserve">onsole </w:t>
       </w:r>
       <w:r>
+        <w:t>ID</w:t>
+      </w:r>
+      <w:r>
+        <w:t xml:space="preserve"> and stock depend on </w:t>
+      </w:r>
+      <w:r>
+        <w:t xml:space="preserve">which game is being chosen so they were placed in the Inventory table. If a Game ID is null in the </w:t>
+      </w:r>
+      <w:r>
         <w:t>I</w:t>
       </w:r>
       <w:r>
-        <w:t xml:space="preserve">d and stock depend on </w:t>
+        <w:t xml:space="preserve">nventory table it is because it is referring to the console being sold and not a particular game. </w:t>
       </w:r>
       <w:r>
-        <w:t>which game is being chosen so they were placed in the Inventory table. If a Game ID is null in the inventory table it is because it is referring to the console being sold and not a particular game. We added the Console table which contains the information regarding specific consoles. The Store table had all the information about the employees removed except for the foreign key Employee ID. This information was placed in the new Employee table because these were transitive properties that relied on the Employee ID and not the Store ID. Both the Customer and Game table remain unchanged.</w:t>
+        <w:t xml:space="preserve">Similarly, if a Console ID is null, it is referring to a game being sold. </w:t>
+      </w:r>
+      <w:r>
+        <w:t>We added the Console table which contains the information regarding specific consoles. The Store table had all the information about the employees removed except for the foreign key Employee ID. This information was placed in the new Employee table because these were transitive properties that relied on the Employee ID and not the Store ID. Both the Customer and Game table remain unchanged.</w:t>
       </w:r>
     </w:p>
     <w:p>
@@ -12424,13 +12460,13 @@
     </w:p>
     <w:tbl>
       <w:tblPr>
-        <w:tblW w:w="5800" w:type="dxa"/>
+        <w:tblW w:w="4855" w:type="dxa"/>
         <w:tblLook w:val="04A0" w:firstRow="1" w:lastRow="0" w:firstColumn="1" w:lastColumn="0" w:noHBand="0" w:noVBand="1"/>
       </w:tblPr>
       <w:tblGrid>
         <w:gridCol w:w="1420"/>
         <w:gridCol w:w="1900"/>
-        <w:gridCol w:w="2480"/>
+        <w:gridCol w:w="1535"/>
       </w:tblGrid>
       <w:tr>
         <w:trPr>
@@ -12514,7 +12550,7 @@
         </w:tc>
         <w:tc>
           <w:tcPr>
-            <w:tcW w:w="2480" w:type="dxa"/>
+            <w:tcW w:w="1535" w:type="dxa"/>
             <w:tcBorders>
               <w:top w:val="single" w:sz="4" w:space="0" w:color="auto"/>
               <w:left w:val="nil"/>
@@ -12547,6 +12583,125 @@
                 <w14:ligatures w14:val="none"/>
               </w:rPr>
               <w:t>Employee ID</w:t>
+            </w:r>
+          </w:p>
+        </w:tc>
+      </w:tr>
+      <w:tr>
+        <w:trPr>
+          <w:trHeight w:val="126"/>
+        </w:trPr>
+        <w:tc>
+          <w:tcPr>
+            <w:tcW w:w="1420" w:type="dxa"/>
+            <w:tcBorders>
+              <w:top w:val="nil"/>
+              <w:left w:val="single" w:sz="4" w:space="0" w:color="auto"/>
+              <w:bottom w:val="nil"/>
+              <w:right w:val="nil"/>
+            </w:tcBorders>
+            <w:noWrap/>
+            <w:vAlign w:val="bottom"/>
+            <w:hideMark/>
+          </w:tcPr>
+          <w:p>
+            <w:pPr>
+              <w:spacing w:after="0" w:line="240" w:lineRule="auto"/>
+              <w:rPr>
+                <w:rFonts w:ascii="Aptos Narrow" w:eastAsia="Times New Roman" w:hAnsi="Aptos Narrow" w:cs="Times New Roman"/>
+                <w:kern w:val="0"/>
+                <w:sz w:val="22"/>
+                <w:szCs w:val="22"/>
+                <w:lang w:eastAsia="en-CA"/>
+                <w14:ligatures w14:val="none"/>
+              </w:rPr>
+            </w:pPr>
+            <w:r>
+              <w:rPr>
+                <w:rFonts w:ascii="Aptos Narrow" w:eastAsia="Times New Roman" w:hAnsi="Aptos Narrow" w:cs="Times New Roman"/>
+                <w:kern w:val="0"/>
+                <w:sz w:val="22"/>
+                <w:szCs w:val="22"/>
+                <w:lang w:eastAsia="en-CA"/>
+                <w14:ligatures w14:val="none"/>
+              </w:rPr>
+              <w:t>S001</w:t>
+            </w:r>
+          </w:p>
+        </w:tc>
+        <w:tc>
+          <w:tcPr>
+            <w:tcW w:w="1900" w:type="dxa"/>
+            <w:tcBorders>
+              <w:top w:val="nil"/>
+              <w:left w:val="nil"/>
+              <w:bottom w:val="nil"/>
+              <w:right w:val="nil"/>
+            </w:tcBorders>
+            <w:noWrap/>
+            <w:vAlign w:val="bottom"/>
+            <w:hideMark/>
+          </w:tcPr>
+          <w:p>
+            <w:pPr>
+              <w:spacing w:after="0" w:line="240" w:lineRule="auto"/>
+              <w:rPr>
+                <w:rFonts w:ascii="Aptos Narrow" w:eastAsia="Times New Roman" w:hAnsi="Aptos Narrow" w:cs="Times New Roman"/>
+                <w:kern w:val="0"/>
+                <w:sz w:val="22"/>
+                <w:szCs w:val="22"/>
+                <w:lang w:eastAsia="en-CA"/>
+                <w14:ligatures w14:val="none"/>
+              </w:rPr>
+            </w:pPr>
+            <w:r>
+              <w:rPr>
+                <w:rFonts w:ascii="Aptos Narrow" w:eastAsia="Times New Roman" w:hAnsi="Aptos Narrow" w:cs="Times New Roman"/>
+                <w:kern w:val="0"/>
+                <w:sz w:val="22"/>
+                <w:szCs w:val="22"/>
+                <w:lang w:eastAsia="en-CA"/>
+                <w14:ligatures w14:val="none"/>
+              </w:rPr>
+              <w:t>Waterloo</w:t>
+            </w:r>
+          </w:p>
+        </w:tc>
+        <w:tc>
+          <w:tcPr>
+            <w:tcW w:w="1535" w:type="dxa"/>
+            <w:tcBorders>
+              <w:top w:val="nil"/>
+              <w:left w:val="nil"/>
+              <w:bottom w:val="nil"/>
+              <w:right w:val="single" w:sz="4" w:space="0" w:color="auto"/>
+            </w:tcBorders>
+            <w:noWrap/>
+            <w:vAlign w:val="bottom"/>
+            <w:hideMark/>
+          </w:tcPr>
+          <w:p>
+            <w:pPr>
+              <w:spacing w:after="0" w:line="240" w:lineRule="auto"/>
+              <w:rPr>
+                <w:rFonts w:ascii="Aptos Narrow" w:eastAsia="Times New Roman" w:hAnsi="Aptos Narrow" w:cs="Times New Roman"/>
+                <w:kern w:val="0"/>
+                <w:sz w:val="22"/>
+                <w:szCs w:val="22"/>
+                <w:lang w:eastAsia="en-CA"/>
+                <w14:ligatures w14:val="none"/>
+              </w:rPr>
+            </w:pPr>
+            <w:r>
+              <w:rPr>
+                <w:rFonts w:ascii="Aptos Narrow" w:eastAsia="Times New Roman" w:hAnsi="Aptos Narrow" w:cs="Times New Roman"/>
+                <w:kern w:val="0"/>
+                <w:sz w:val="22"/>
+                <w:szCs w:val="22"/>
+                <w:lang w:eastAsia="en-CA"/>
+                <w14:ligatures w14:val="none"/>
+              </w:rPr>
+              <w:t>E001</w:t>
             </w:r>
           </w:p>
         </w:tc>
@@ -12561,35 +12716,35 @@
             <w:tcBorders>
               <w:top w:val="nil"/>
               <w:left w:val="single" w:sz="4" w:space="0" w:color="auto"/>
-              <w:bottom w:val="nil"/>
-              <w:right w:val="nil"/>
-            </w:tcBorders>
-            <w:noWrap/>
-            <w:vAlign w:val="bottom"/>
-            <w:hideMark/>
-          </w:tcPr>
-          <w:p>
-            <w:pPr>
-              <w:spacing w:after="0" w:line="240" w:lineRule="auto"/>
-              <w:rPr>
-                <w:rFonts w:ascii="Aptos Narrow" w:eastAsia="Times New Roman" w:hAnsi="Aptos Narrow" w:cs="Times New Roman"/>
-                <w:kern w:val="0"/>
-                <w:sz w:val="22"/>
-                <w:szCs w:val="22"/>
-                <w:lang w:eastAsia="en-CA"/>
-                <w14:ligatures w14:val="none"/>
-              </w:rPr>
-            </w:pPr>
-            <w:r>
-              <w:rPr>
-                <w:rFonts w:ascii="Aptos Narrow" w:eastAsia="Times New Roman" w:hAnsi="Aptos Narrow" w:cs="Times New Roman"/>
-                <w:kern w:val="0"/>
-                <w:sz w:val="22"/>
-                <w:szCs w:val="22"/>
-                <w:lang w:eastAsia="en-CA"/>
-                <w14:ligatures w14:val="none"/>
-              </w:rPr>
-              <w:t>S001</w:t>
+              <w:bottom w:val="single" w:sz="4" w:space="0" w:color="auto"/>
+              <w:right w:val="nil"/>
+            </w:tcBorders>
+            <w:noWrap/>
+            <w:vAlign w:val="bottom"/>
+            <w:hideMark/>
+          </w:tcPr>
+          <w:p>
+            <w:pPr>
+              <w:spacing w:after="0" w:line="240" w:lineRule="auto"/>
+              <w:rPr>
+                <w:rFonts w:ascii="Aptos Narrow" w:eastAsia="Times New Roman" w:hAnsi="Aptos Narrow" w:cs="Times New Roman"/>
+                <w:kern w:val="0"/>
+                <w:sz w:val="22"/>
+                <w:szCs w:val="22"/>
+                <w:lang w:eastAsia="en-CA"/>
+                <w14:ligatures w14:val="none"/>
+              </w:rPr>
+            </w:pPr>
+            <w:r>
+              <w:rPr>
+                <w:rFonts w:ascii="Aptos Narrow" w:eastAsia="Times New Roman" w:hAnsi="Aptos Narrow" w:cs="Times New Roman"/>
+                <w:kern w:val="0"/>
+                <w:sz w:val="22"/>
+                <w:szCs w:val="22"/>
+                <w:lang w:eastAsia="en-CA"/>
+                <w14:ligatures w14:val="none"/>
+              </w:rPr>
+              <w:t>S002</w:t>
             </w:r>
           </w:p>
         </w:tc>
@@ -12599,87 +12754,6 @@
             <w:tcBorders>
               <w:top w:val="nil"/>
               <w:left w:val="nil"/>
-              <w:bottom w:val="nil"/>
-              <w:right w:val="nil"/>
-            </w:tcBorders>
-            <w:noWrap/>
-            <w:vAlign w:val="bottom"/>
-            <w:hideMark/>
-          </w:tcPr>
-          <w:p>
-            <w:pPr>
-              <w:spacing w:after="0" w:line="240" w:lineRule="auto"/>
-              <w:rPr>
-                <w:rFonts w:ascii="Aptos Narrow" w:eastAsia="Times New Roman" w:hAnsi="Aptos Narrow" w:cs="Times New Roman"/>
-                <w:kern w:val="0"/>
-                <w:sz w:val="22"/>
-                <w:szCs w:val="22"/>
-                <w:lang w:eastAsia="en-CA"/>
-                <w14:ligatures w14:val="none"/>
-              </w:rPr>
-            </w:pPr>
-            <w:r>
-              <w:rPr>
-                <w:rFonts w:ascii="Aptos Narrow" w:eastAsia="Times New Roman" w:hAnsi="Aptos Narrow" w:cs="Times New Roman"/>
-                <w:kern w:val="0"/>
-                <w:sz w:val="22"/>
-                <w:szCs w:val="22"/>
-                <w:lang w:eastAsia="en-CA"/>
-                <w14:ligatures w14:val="none"/>
-              </w:rPr>
-              <w:t>Waterloo</w:t>
-            </w:r>
-          </w:p>
-        </w:tc>
-        <w:tc>
-          <w:tcPr>
-            <w:tcW w:w="2480" w:type="dxa"/>
-            <w:tcBorders>
-              <w:top w:val="nil"/>
-              <w:left w:val="nil"/>
-              <w:bottom w:val="nil"/>
-              <w:right w:val="single" w:sz="4" w:space="0" w:color="auto"/>
-            </w:tcBorders>
-            <w:noWrap/>
-            <w:vAlign w:val="bottom"/>
-            <w:hideMark/>
-          </w:tcPr>
-          <w:p>
-            <w:pPr>
-              <w:spacing w:after="0" w:line="240" w:lineRule="auto"/>
-              <w:rPr>
-                <w:rFonts w:ascii="Aptos Narrow" w:eastAsia="Times New Roman" w:hAnsi="Aptos Narrow" w:cs="Times New Roman"/>
-                <w:kern w:val="0"/>
-                <w:sz w:val="22"/>
-                <w:szCs w:val="22"/>
-                <w:lang w:eastAsia="en-CA"/>
-                <w14:ligatures w14:val="none"/>
-              </w:rPr>
-            </w:pPr>
-            <w:r>
-              <w:rPr>
-                <w:rFonts w:ascii="Aptos Narrow" w:eastAsia="Times New Roman" w:hAnsi="Aptos Narrow" w:cs="Times New Roman"/>
-                <w:kern w:val="0"/>
-                <w:sz w:val="22"/>
-                <w:szCs w:val="22"/>
-                <w:lang w:eastAsia="en-CA"/>
-                <w14:ligatures w14:val="none"/>
-              </w:rPr>
-              <w:t>E001</w:t>
-            </w:r>
-          </w:p>
-        </w:tc>
-      </w:tr>
-      <w:tr>
-        <w:trPr>
-          <w:trHeight w:val="290"/>
-        </w:trPr>
-        <w:tc>
-          <w:tcPr>
-            <w:tcW w:w="1420" w:type="dxa"/>
-            <w:tcBorders>
-              <w:top w:val="nil"/>
-              <w:left w:val="single" w:sz="4" w:space="0" w:color="auto"/>
               <w:bottom w:val="single" w:sz="4" w:space="0" w:color="auto"/>
               <w:right w:val="nil"/>
             </w:tcBorders>
@@ -12708,51 +12782,13 @@
                 <w:lang w:eastAsia="en-CA"/>
                 <w14:ligatures w14:val="none"/>
               </w:rPr>
-              <w:t>S002</w:t>
-            </w:r>
-          </w:p>
-        </w:tc>
-        <w:tc>
-          <w:tcPr>
-            <w:tcW w:w="1900" w:type="dxa"/>
-            <w:tcBorders>
-              <w:top w:val="nil"/>
-              <w:left w:val="nil"/>
-              <w:bottom w:val="single" w:sz="4" w:space="0" w:color="auto"/>
-              <w:right w:val="nil"/>
-            </w:tcBorders>
-            <w:noWrap/>
-            <w:vAlign w:val="bottom"/>
-            <w:hideMark/>
-          </w:tcPr>
-          <w:p>
-            <w:pPr>
-              <w:spacing w:after="0" w:line="240" w:lineRule="auto"/>
-              <w:rPr>
-                <w:rFonts w:ascii="Aptos Narrow" w:eastAsia="Times New Roman" w:hAnsi="Aptos Narrow" w:cs="Times New Roman"/>
-                <w:kern w:val="0"/>
-                <w:sz w:val="22"/>
-                <w:szCs w:val="22"/>
-                <w:lang w:eastAsia="en-CA"/>
-                <w14:ligatures w14:val="none"/>
-              </w:rPr>
-            </w:pPr>
-            <w:r>
-              <w:rPr>
-                <w:rFonts w:ascii="Aptos Narrow" w:eastAsia="Times New Roman" w:hAnsi="Aptos Narrow" w:cs="Times New Roman"/>
-                <w:kern w:val="0"/>
-                <w:sz w:val="22"/>
-                <w:szCs w:val="22"/>
-                <w:lang w:eastAsia="en-CA"/>
-                <w14:ligatures w14:val="none"/>
-              </w:rPr>
               <w:t>Kitchener</w:t>
             </w:r>
           </w:p>
         </w:tc>
         <w:tc>
           <w:tcPr>
-            <w:tcW w:w="2480" w:type="dxa"/>
+            <w:tcW w:w="1535" w:type="dxa"/>
             <w:tcBorders>
               <w:top w:val="nil"/>
               <w:left w:val="nil"/>
@@ -13942,7 +13978,6 @@
           <w:p>
             <w:pPr>
               <w:spacing w:after="0" w:line="240" w:lineRule="auto"/>
-              <w:jc w:val="right"/>
               <w:rPr>
                 <w:rFonts w:ascii="Aptos Narrow" w:eastAsia="Times New Roman" w:hAnsi="Aptos Narrow" w:cs="Times New Roman"/>
                 <w:kern w:val="0"/>
@@ -14102,7 +14137,6 @@
           <w:p>
             <w:pPr>
               <w:spacing w:after="0" w:line="240" w:lineRule="auto"/>
-              <w:jc w:val="right"/>
               <w:rPr>
                 <w:rFonts w:ascii="Aptos Narrow" w:eastAsia="Times New Roman" w:hAnsi="Aptos Narrow" w:cs="Times New Roman"/>
                 <w:kern w:val="0"/>
@@ -14128,10 +14162,9 @@
       </w:tr>
     </w:tbl>
     <w:p/>
-    <w:p/>
-    <w:p/>
     <w:p>
       <w:r>
+        <w:lastRenderedPageBreak/>
         <w:t>Inventory Table</w:t>
       </w:r>
     </w:p>
@@ -15447,17 +15480,6 @@
                 <w14:ligatures w14:val="none"/>
               </w:rPr>
             </w:pPr>
-            <w:r>
-              <w:rPr>
-                <w:rFonts w:ascii="Aptos Narrow" w:eastAsia="Times New Roman" w:hAnsi="Aptos Narrow" w:cs="Times New Roman"/>
-                <w:kern w:val="0"/>
-                <w:sz w:val="22"/>
-                <w:szCs w:val="22"/>
-                <w:lang w:eastAsia="en-CA"/>
-                <w14:ligatures w14:val="none"/>
-              </w:rPr>
-              <w:t xml:space="preserve"> </w:t>
-            </w:r>
             <w:proofErr w:type="spellStart"/>
             <w:r>
               <w:rPr>

</xml_diff>